<commit_message>
First draft of handout
</commit_message>
<xml_diff>
--- a/htmaa_unit3.docx
+++ b/htmaa_unit3.docx
@@ -219,6 +219,24 @@
     </w:p>
     <w:p>
       <w:pPr>
+        <w:pStyle w:val="ListParagraph"/>
+        <w:numPr>
+          <w:ilvl w:val="0"/>
+          <w:numId w:val="26"/>
+        </w:numPr>
+      </w:pPr>
+      <w:r>
+        <w:t xml:space="preserve">Label </w:t>
+      </w:r>
+      <w:r>
+        <w:t>the</w:t>
+      </w:r>
+      <w:r>
+        <w:t xml:space="preserve"> Arduino!</w:t>
+      </w:r>
+    </w:p>
+    <w:p>
+      <w:pPr>
         <w:pStyle w:val="Heading2"/>
       </w:pPr>
       <w:r>
@@ -345,15 +363,7 @@
         </w:numPr>
       </w:pPr>
       <w:r>
-        <w:t xml:space="preserve">Now load the </w:t>
-      </w:r>
-      <w:proofErr w:type="spellStart"/>
-      <w:r>
-        <w:t>BareMinimum</w:t>
-      </w:r>
-      <w:proofErr w:type="spellEnd"/>
-      <w:r>
-        <w:t xml:space="preserve"> example (it does nothing): File -&gt; Examples</w:t>
+        <w:t>Now load the BareMinimum example (it does nothing): File -&gt; Examples</w:t>
       </w:r>
     </w:p>
     <w:p>
@@ -487,13 +497,8 @@
         </w:numPr>
       </w:pPr>
       <w:r>
-        <w:t xml:space="preserve">Have your circuit inspected before supplying power/moving </w:t>
-      </w:r>
-      <w:proofErr w:type="gramStart"/>
-      <w:r>
-        <w:t>on</w:t>
-      </w:r>
-      <w:proofErr w:type="gramEnd"/>
+        <w:t>Have your circuit inspected before supplying power/moving on</w:t>
+      </w:r>
     </w:p>
     <w:p>
       <w:pPr>
@@ -558,45 +563,16 @@
         </w:numPr>
       </w:pPr>
       <w:r>
-        <w:t xml:space="preserve">Unzip </w:t>
-      </w:r>
-      <w:proofErr w:type="spellStart"/>
-      <w:r>
-        <w:t>htmaa</w:t>
-      </w:r>
-      <w:proofErr w:type="spellEnd"/>
+        <w:t>Unzip htmaa</w:t>
+      </w:r>
       <w:r>
         <w:t>-master</w:t>
       </w:r>
       <w:r>
-        <w:t xml:space="preserve"> (</w:t>
-      </w:r>
-      <w:proofErr w:type="spellStart"/>
-      <w:r>
-        <w:t>a</w:t>
-      </w:r>
-      <w:proofErr w:type="spellEnd"/>
-      <w:r>
-        <w:t xml:space="preserve">), </w:t>
-      </w:r>
-      <w:r>
-        <w:t>open server\</w:t>
-      </w:r>
-      <w:proofErr w:type="spellStart"/>
-      <w:r>
-        <w:t>htmaa</w:t>
-      </w:r>
-      <w:proofErr w:type="spellEnd"/>
-      <w:r>
-        <w:t>\</w:t>
-      </w:r>
-      <w:proofErr w:type="spellStart"/>
-      <w:r>
-        <w:t>htmaa.ino</w:t>
-      </w:r>
-      <w:proofErr w:type="spellEnd"/>
-      <w:r>
-        <w:t xml:space="preserve"> (in Arduino IDE)</w:t>
+        <w:t xml:space="preserve"> (a), </w:t>
+      </w:r>
+      <w:r>
+        <w:t>open server\htmaa\htmaa.ino (in Arduino IDE)</w:t>
       </w:r>
     </w:p>
     <w:p>
@@ -608,15 +584,7 @@
         </w:numPr>
       </w:pPr>
       <w:r>
-        <w:t xml:space="preserve">Use the </w:t>
-      </w:r>
-      <w:proofErr w:type="spellStart"/>
-      <w:r>
-        <w:t>CmdArduino</w:t>
-      </w:r>
-      <w:proofErr w:type="spellEnd"/>
-      <w:r>
-        <w:t xml:space="preserve"> library: Sketch-&gt;Incl</w:t>
+        <w:t>Use the CmdArduino library: Sketch-&gt;Incl</w:t>
       </w:r>
       <w:r>
         <w:t>ude Library-&gt;Add .ZIP Library</w:t>
@@ -634,15 +602,7 @@
         <w:t>C</w:t>
       </w:r>
       <w:r>
-        <w:t xml:space="preserve">hoose </w:t>
-      </w:r>
-      <w:proofErr w:type="spellStart"/>
-      <w:r>
-        <w:t>CmdArduino</w:t>
-      </w:r>
-      <w:proofErr w:type="spellEnd"/>
-      <w:r>
-        <w:t>-master</w:t>
+        <w:t>hoose CmdArduino-master</w:t>
       </w:r>
     </w:p>
     <w:p>
@@ -708,15 +668,7 @@
         </w:numPr>
       </w:pPr>
       <w:r>
-        <w:t xml:space="preserve">Make sure to choose “Carriage return” and “9600 </w:t>
-      </w:r>
-      <w:proofErr w:type="gramStart"/>
-      <w:r>
-        <w:t>baud</w:t>
-      </w:r>
-      <w:proofErr w:type="gramEnd"/>
-      <w:r>
-        <w:t>” in the two dropdowns</w:t>
+        <w:t>Make sure to choose “Carriage return” and “9600 baud” in the two dropdowns</w:t>
       </w:r>
     </w:p>
     <w:p>
@@ -767,28 +719,725 @@
         </w:numPr>
       </w:pPr>
       <w:r>
-        <w:t>Type “move 4321” – green should blink and</w:t>
+        <w:t>Type “move 4321” – green should blink and motor should engage</w:t>
+      </w:r>
+    </w:p>
+    <w:p>
+      <w:pPr>
+        <w:pStyle w:val="ListParagraph"/>
+        <w:numPr>
+          <w:ilvl w:val="0"/>
+          <w:numId w:val="29"/>
+        </w:numPr>
+      </w:pPr>
+      <w:r>
+        <w:t>Click the button on the board – the blue LED should blink (passcode is now 1234)</w:t>
+      </w:r>
+    </w:p>
+    <w:p>
+      <w:pPr>
+        <w:pStyle w:val="Heading1"/>
+      </w:pPr>
+      <w:r>
+        <w:t>Raspberry Pi (RPi)</w:t>
+      </w:r>
+    </w:p>
+    <w:p>
+      <w:r>
+        <w:t>The RPi provides a client interface to the Arduino via a Python web-server site.</w:t>
+      </w:r>
+    </w:p>
+    <w:p>
+      <w:pPr>
+        <w:pStyle w:val="Heading2"/>
+      </w:pPr>
+      <w:r>
+        <w:t>Install RPi in Case</w:t>
+      </w:r>
+    </w:p>
+    <w:p>
+      <w:pPr>
+        <w:pStyle w:val="ListParagraph"/>
+        <w:numPr>
+          <w:ilvl w:val="0"/>
+          <w:numId w:val="30"/>
+        </w:numPr>
+      </w:pPr>
+      <w:r>
+        <w:t>Bottom really matters, top not so much</w:t>
+      </w:r>
+    </w:p>
+    <w:p>
+      <w:pPr>
+        <w:pStyle w:val="ListParagraph"/>
+        <w:numPr>
+          <w:ilvl w:val="0"/>
+          <w:numId w:val="30"/>
+        </w:numPr>
+      </w:pPr>
+      <w:r>
+        <w:t>Label the RPi!</w:t>
+      </w:r>
+    </w:p>
+    <w:p>
+      <w:pPr>
+        <w:pStyle w:val="Heading2"/>
+      </w:pPr>
+      <w:r>
+        <w:t xml:space="preserve">Install </w:t>
+      </w:r>
+      <w:r>
+        <w:t>Raspbian</w:t>
+      </w:r>
+      <w:r>
+        <w:t xml:space="preserve"> (the RPi Operating System)</w:t>
+      </w:r>
+    </w:p>
+    <w:p>
+      <w:pPr>
+        <w:pStyle w:val="ListParagraph"/>
+        <w:numPr>
+          <w:ilvl w:val="0"/>
+          <w:numId w:val="31"/>
+        </w:numPr>
+      </w:pPr>
+      <w:r>
+        <w:t>Insert the supplied MicroSD card</w:t>
+      </w:r>
+    </w:p>
+    <w:p>
+      <w:pPr>
+        <w:pStyle w:val="ListParagraph"/>
+        <w:numPr>
+          <w:ilvl w:val="0"/>
+          <w:numId w:val="31"/>
+        </w:numPr>
+      </w:pPr>
+      <w:r>
+        <w:t>Plug in monitor, keyboard, mouse</w:t>
+      </w:r>
+    </w:p>
+    <w:p>
+      <w:pPr>
+        <w:pStyle w:val="ListParagraph"/>
+        <w:numPr>
+          <w:ilvl w:val="0"/>
+          <w:numId w:val="31"/>
+        </w:numPr>
+      </w:pPr>
+      <w:r>
+        <w:t>Plug in power</w:t>
+      </w:r>
+    </w:p>
+    <w:p>
+      <w:pPr>
+        <w:pStyle w:val="ListParagraph"/>
+        <w:numPr>
+          <w:ilvl w:val="0"/>
+          <w:numId w:val="31"/>
+        </w:numPr>
+      </w:pPr>
+      <w:r>
+        <w:t xml:space="preserve">Allow </w:t>
+      </w:r>
+      <w:r>
+        <w:t>the RPi to boot, choose Raspbian, let it install (takes ~20 minutes)</w:t>
+      </w:r>
+    </w:p>
+    <w:p>
+      <w:pPr>
+        <w:pStyle w:val="ListParagraph"/>
+        <w:numPr>
+          <w:ilvl w:val="0"/>
+          <w:numId w:val="31"/>
+        </w:numPr>
+      </w:pPr>
+      <w:r>
+        <w:t>Reboot</w:t>
+      </w:r>
+    </w:p>
+    <w:p>
+      <w:pPr>
+        <w:pStyle w:val="Heading2"/>
+      </w:pPr>
+      <w:r>
+        <w:t>Connect to WiFi</w:t>
+      </w:r>
+    </w:p>
+    <w:p>
+      <w:pPr>
+        <w:pStyle w:val="ListParagraph"/>
+        <w:numPr>
+          <w:ilvl w:val="0"/>
+          <w:numId w:val="32"/>
+        </w:numPr>
+      </w:pPr>
+      <w:r>
+        <w:t>In the taskbar (at the top), click WiFi</w:t>
+      </w:r>
+    </w:p>
+    <w:p>
+      <w:pPr>
+        <w:pStyle w:val="ListParagraph"/>
+        <w:numPr>
+          <w:ilvl w:val="1"/>
+          <w:numId w:val="32"/>
+        </w:numPr>
+      </w:pPr>
+      <w:r>
+        <w:t>Use the provided ssid/password</w:t>
+      </w:r>
+    </w:p>
+    <w:p>
+      <w:pPr>
+        <w:pStyle w:val="Heading2"/>
+      </w:pPr>
+      <w:r>
+        <w:t>Configure</w:t>
+      </w:r>
+      <w:r>
+        <w:t xml:space="preserve"> the RPi</w:t>
+      </w:r>
+    </w:p>
+    <w:p>
+      <w:pPr>
+        <w:pStyle w:val="ListParagraph"/>
+        <w:numPr>
+          <w:ilvl w:val="0"/>
+          <w:numId w:val="36"/>
+        </w:numPr>
+      </w:pPr>
+      <w:r>
+        <w:t>From the taskbar, click the Terminal launcher (monitor with black screen)</w:t>
+      </w:r>
+    </w:p>
+    <w:p>
+      <w:pPr>
+        <w:pStyle w:val="ListParagraph"/>
+        <w:numPr>
+          <w:ilvl w:val="0"/>
+          <w:numId w:val="36"/>
+        </w:numPr>
+      </w:pPr>
+      <w:r>
+        <w:t>sudo raspi-config</w:t>
+      </w:r>
+    </w:p>
+    <w:p>
+      <w:pPr>
+        <w:pStyle w:val="ListParagraph"/>
+        <w:numPr>
+          <w:ilvl w:val="0"/>
+          <w:numId w:val="36"/>
+        </w:numPr>
+      </w:pPr>
+      <w:r>
+        <w:t>Change User Password (2)</w:t>
+      </w:r>
+    </w:p>
+    <w:p>
+      <w:pPr>
+        <w:pStyle w:val="ListParagraph"/>
+        <w:numPr>
+          <w:ilvl w:val="0"/>
+          <w:numId w:val="36"/>
+        </w:numPr>
+      </w:pPr>
+      <w:r>
+        <w:t>Advanced (9) -&gt; Hostname (A2)</w:t>
+      </w:r>
+      <w:r>
+        <w:t xml:space="preserve"> – use the label!</w:t>
+      </w:r>
+    </w:p>
+    <w:p>
+      <w:pPr>
+        <w:pStyle w:val="ListParagraph"/>
+        <w:numPr>
+          <w:ilvl w:val="0"/>
+          <w:numId w:val="36"/>
+        </w:numPr>
+      </w:pPr>
+      <w:r>
+        <w:t>Advanced (9) -&gt; SSH (A4)</w:t>
+      </w:r>
+    </w:p>
+    <w:p>
+      <w:pPr>
+        <w:pStyle w:val="ListParagraph"/>
+        <w:numPr>
+          <w:ilvl w:val="0"/>
+          <w:numId w:val="36"/>
+        </w:numPr>
+      </w:pPr>
+      <w:r>
+        <w:t>Finish, Reboot</w:t>
+      </w:r>
+    </w:p>
+    <w:p>
+      <w:pPr>
+        <w:pStyle w:val="Heading2"/>
+      </w:pPr>
+      <w:r>
+        <w:t>Update RPi Software</w:t>
+      </w:r>
+    </w:p>
+    <w:p>
+      <w:pPr>
+        <w:pStyle w:val="ListParagraph"/>
+        <w:numPr>
+          <w:ilvl w:val="0"/>
+          <w:numId w:val="37"/>
+        </w:numPr>
+      </w:pPr>
+      <w:r>
+        <w:t>Launch Terminal</w:t>
+      </w:r>
+    </w:p>
+    <w:p>
+      <w:pPr>
+        <w:pStyle w:val="ListParagraph"/>
+        <w:numPr>
+          <w:ilvl w:val="0"/>
+          <w:numId w:val="37"/>
+        </w:numPr>
+      </w:pPr>
+      <w:r>
+        <w:t>sudo apt-get update</w:t>
+      </w:r>
+    </w:p>
+    <w:p>
+      <w:pPr>
+        <w:pStyle w:val="ListParagraph"/>
+        <w:numPr>
+          <w:ilvl w:val="0"/>
+          <w:numId w:val="37"/>
+        </w:numPr>
+      </w:pPr>
+      <w:r>
+        <w:t>sudo apt</w:t>
+      </w:r>
+      <w:r>
+        <w:t>-get upgrade (Y) – takes ~20 minutes</w:t>
+      </w:r>
+    </w:p>
+    <w:p>
+      <w:pPr>
+        <w:pStyle w:val="ListParagraph"/>
+        <w:numPr>
+          <w:ilvl w:val="0"/>
+          <w:numId w:val="37"/>
+        </w:numPr>
+      </w:pPr>
+      <w:r>
+        <w:t>Reboot</w:t>
+      </w:r>
+    </w:p>
+    <w:p>
+      <w:pPr>
+        <w:pStyle w:val="Heading2"/>
+      </w:pPr>
+      <w:r>
+        <w:t>Install VNC for Remote Desktop</w:t>
+      </w:r>
+    </w:p>
+    <w:p>
+      <w:pPr>
+        <w:pStyle w:val="ListParagraph"/>
+        <w:numPr>
+          <w:ilvl w:val="0"/>
+          <w:numId w:val="38"/>
+        </w:numPr>
+      </w:pPr>
+      <w:r>
+        <w:t>Launch Terminal</w:t>
+      </w:r>
+    </w:p>
+    <w:p>
+      <w:pPr>
+        <w:pStyle w:val="ListParagraph"/>
+        <w:numPr>
+          <w:ilvl w:val="0"/>
+          <w:numId w:val="38"/>
+        </w:numPr>
+      </w:pPr>
+      <w:r>
+        <w:t>sudo apt-get install tightvncserver</w:t>
+      </w:r>
+    </w:p>
+    <w:p>
+      <w:pPr>
+        <w:pStyle w:val="ListParagraph"/>
+        <w:numPr>
+          <w:ilvl w:val="0"/>
+          <w:numId w:val="38"/>
+        </w:numPr>
+      </w:pPr>
+      <w:r>
+        <w:t>vncserver (</w:t>
+      </w:r>
+      <w:r>
+        <w:t>set password</w:t>
+      </w:r>
+      <w:r>
+        <w:t>)</w:t>
+      </w:r>
+    </w:p>
+    <w:p>
+      <w:pPr>
+        <w:pStyle w:val="ListParagraph"/>
+        <w:numPr>
+          <w:ilvl w:val="1"/>
+          <w:numId w:val="38"/>
+        </w:numPr>
+      </w:pPr>
+      <w:r>
+        <w:t>In the future, run vncserver via SSH to be free of monitor/keyboard/mouse :)</w:t>
+      </w:r>
+    </w:p>
+    <w:p>
+      <w:pPr>
+        <w:pStyle w:val="Heading2"/>
+      </w:pPr>
+      <w:r>
+        <w:t>Connect Remotely to the RPi</w:t>
+      </w:r>
+    </w:p>
+    <w:p>
+      <w:pPr>
+        <w:pStyle w:val="ListParagraph"/>
+        <w:numPr>
+          <w:ilvl w:val="0"/>
+          <w:numId w:val="39"/>
+        </w:numPr>
+      </w:pPr>
+      <w:r>
+        <w:t>On another computer, use an SSH program</w:t>
+      </w:r>
+    </w:p>
+    <w:p>
+      <w:pPr>
+        <w:pStyle w:val="ListParagraph"/>
+        <w:numPr>
+          <w:ilvl w:val="1"/>
+          <w:numId w:val="39"/>
+        </w:numPr>
+      </w:pPr>
+      <w:r>
+        <w:t>Windows: putty</w:t>
+      </w:r>
+    </w:p>
+    <w:p>
+      <w:pPr>
+        <w:pStyle w:val="ListParagraph"/>
+        <w:numPr>
+          <w:ilvl w:val="1"/>
+          <w:numId w:val="39"/>
+        </w:numPr>
+      </w:pPr>
+      <w:r>
+        <w:t>Mac/Linux: Terminal, ssh pi@label.local</w:t>
+      </w:r>
+    </w:p>
+    <w:p>
+      <w:pPr>
+        <w:pStyle w:val="ListParagraph"/>
+        <w:numPr>
+          <w:ilvl w:val="1"/>
+          <w:numId w:val="39"/>
+        </w:numPr>
+      </w:pPr>
+      <w:r>
+        <w:t>Host: label.local (e.g. boston.local)</w:t>
+      </w:r>
+    </w:p>
+    <w:p>
+      <w:pPr>
+        <w:pStyle w:val="ListParagraph"/>
+        <w:numPr>
+          <w:ilvl w:val="1"/>
+          <w:numId w:val="39"/>
+        </w:numPr>
+      </w:pPr>
+      <w:r>
+        <w:t>User: pi</w:t>
+      </w:r>
+    </w:p>
+    <w:p>
+      <w:pPr>
+        <w:pStyle w:val="ListParagraph"/>
+        <w:numPr>
+          <w:ilvl w:val="1"/>
+          <w:numId w:val="39"/>
+        </w:numPr>
+      </w:pPr>
+      <w:r>
+        <w:t>Port: 22</w:t>
+      </w:r>
+    </w:p>
+    <w:p>
+      <w:pPr>
+        <w:pStyle w:val="ListParagraph"/>
+        <w:numPr>
+          <w:ilvl w:val="1"/>
+          <w:numId w:val="39"/>
+        </w:numPr>
+      </w:pPr>
+      <w:r>
+        <w:t>Password: from 2.4c above</w:t>
+      </w:r>
+    </w:p>
+    <w:p>
+      <w:pPr>
+        <w:pStyle w:val="ListParagraph"/>
+        <w:numPr>
+          <w:ilvl w:val="0"/>
+          <w:numId w:val="39"/>
+        </w:numPr>
+      </w:pPr>
+      <w:r>
+        <w:t>vncserver</w:t>
+      </w:r>
+    </w:p>
+    <w:p>
+      <w:pPr>
+        <w:pStyle w:val="ListParagraph"/>
+        <w:numPr>
+          <w:ilvl w:val="0"/>
+          <w:numId w:val="39"/>
+        </w:numPr>
+      </w:pPr>
+      <w:r>
+        <w:t>Use VNC client software</w:t>
+      </w:r>
+    </w:p>
+    <w:p>
+      <w:pPr>
+        <w:pStyle w:val="ListParagraph"/>
+        <w:numPr>
+          <w:ilvl w:val="1"/>
+          <w:numId w:val="39"/>
+        </w:numPr>
+      </w:pPr>
+      <w:r>
+        <w:t>Windows: VNC Viewer</w:t>
+      </w:r>
+    </w:p>
+    <w:p>
+      <w:pPr>
+        <w:pStyle w:val="ListParagraph"/>
+        <w:numPr>
+          <w:ilvl w:val="1"/>
+          <w:numId w:val="39"/>
+        </w:numPr>
+      </w:pPr>
+      <w:r>
+        <w:t>Mac: Chicken of the VNC</w:t>
+      </w:r>
+    </w:p>
+    <w:p>
+      <w:pPr>
+        <w:pStyle w:val="Heading2"/>
+      </w:pPr>
+      <w:r>
+        <w:t>Install Webserver on the RPi</w:t>
+      </w:r>
+    </w:p>
+    <w:p>
+      <w:pPr>
+        <w:pStyle w:val="ListParagraph"/>
+        <w:numPr>
+          <w:ilvl w:val="0"/>
+          <w:numId w:val="40"/>
+        </w:numPr>
+      </w:pPr>
+      <w:r>
+        <w:t>Via Terminal in VNC, or SSH…</w:t>
+      </w:r>
+    </w:p>
+    <w:p>
+      <w:pPr>
+        <w:pStyle w:val="ListParagraph"/>
+        <w:numPr>
+          <w:ilvl w:val="0"/>
+          <w:numId w:val="40"/>
+        </w:numPr>
+      </w:pPr>
+      <w:r>
+        <w:t>sudo pip install flask</w:t>
+      </w:r>
+    </w:p>
+    <w:p>
+      <w:pPr>
+        <w:pStyle w:val="ListParagraph"/>
+        <w:numPr>
+          <w:ilvl w:val="1"/>
+          <w:numId w:val="40"/>
+        </w:numPr>
+      </w:pPr>
+      <w:r>
+        <w:t xml:space="preserve">Library for useful web stuffs :) </w:t>
+      </w:r>
+    </w:p>
+    <w:p>
+      <w:pPr>
+        <w:pStyle w:val="ListParagraph"/>
+        <w:numPr>
+          <w:ilvl w:val="0"/>
+          <w:numId w:val="40"/>
+        </w:numPr>
+      </w:pPr>
+      <w:r>
+        <w:t xml:space="preserve">On the RPi: </w:t>
+      </w:r>
+      <w:r>
+        <w:t xml:space="preserve">git clone </w:t>
+      </w:r>
+      <w:hyperlink r:id="rId10" w:history="1">
+        <w:r>
+          <w:rPr>
+            <w:rStyle w:val="Hyperlink"/>
+          </w:rPr>
+          <w:t>https://github.com/natederbinsky/htmaa.git</w:t>
+        </w:r>
+      </w:hyperlink>
+    </w:p>
+    <w:p>
+      <w:pPr>
+        <w:pStyle w:val="ListParagraph"/>
+        <w:numPr>
+          <w:ilvl w:val="1"/>
+          <w:numId w:val="40"/>
+        </w:numPr>
+      </w:pPr>
+      <w:r>
+        <w:t>Grabs my software</w:t>
+      </w:r>
+    </w:p>
+    <w:p>
+      <w:pPr>
+        <w:pStyle w:val="Heading2"/>
+      </w:pPr>
+      <w:r>
+        <w:t>Run Webserver on the RPi</w:t>
+      </w:r>
+    </w:p>
+    <w:p>
+      <w:pPr>
+        <w:pStyle w:val="ListParagraph"/>
+        <w:numPr>
+          <w:ilvl w:val="0"/>
+          <w:numId w:val="41"/>
+        </w:numPr>
+      </w:pPr>
+      <w:r>
+        <w:t>Connect the RPi and the Arduino via USB</w:t>
+      </w:r>
+    </w:p>
+    <w:p>
+      <w:pPr>
+        <w:pStyle w:val="ListParagraph"/>
+        <w:numPr>
+          <w:ilvl w:val="0"/>
+          <w:numId w:val="41"/>
+        </w:numPr>
+      </w:pPr>
+      <w:r>
+        <w:t>Via Terminal in VNC, or SSH…</w:t>
+      </w:r>
+    </w:p>
+    <w:p>
+      <w:pPr>
+        <w:pStyle w:val="ListParagraph"/>
+        <w:numPr>
+          <w:ilvl w:val="0"/>
+          <w:numId w:val="41"/>
+        </w:numPr>
+      </w:pPr>
+      <w:r>
+        <w:t>cd htmaa/client</w:t>
+      </w:r>
+    </w:p>
+    <w:p>
+      <w:pPr>
+        <w:pStyle w:val="ListParagraph"/>
+        <w:numPr>
+          <w:ilvl w:val="1"/>
+          <w:numId w:val="41"/>
+        </w:numPr>
+      </w:pPr>
+      <w:r>
+        <w:t xml:space="preserve">cd = “change directory” </w:t>
+      </w:r>
+    </w:p>
+    <w:p>
+      <w:pPr>
+        <w:pStyle w:val="ListParagraph"/>
+        <w:numPr>
+          <w:ilvl w:val="0"/>
+          <w:numId w:val="41"/>
+        </w:numPr>
+      </w:pPr>
+      <w:r>
+        <w:t>python web.py</w:t>
+      </w:r>
+    </w:p>
+    <w:p>
+      <w:pPr>
+        <w:pStyle w:val="Heading2"/>
+      </w:pPr>
+      <w:r>
+        <w:t>Remote Control</w:t>
+      </w:r>
+    </w:p>
+    <w:p>
+      <w:pPr>
+        <w:pStyle w:val="ListParagraph"/>
+        <w:numPr>
+          <w:ilvl w:val="0"/>
+          <w:numId w:val="42"/>
+        </w:numPr>
+      </w:pPr>
+      <w:r>
+        <w:t>From a phone or computer connected to WiFi…</w:t>
+      </w:r>
+    </w:p>
+    <w:p>
+      <w:pPr>
+        <w:pStyle w:val="ListParagraph"/>
+        <w:numPr>
+          <w:ilvl w:val="0"/>
+          <w:numId w:val="42"/>
+        </w:numPr>
+      </w:pPr>
+      <w:r>
+        <w:t xml:space="preserve">In a web browser, access </w:t>
+      </w:r>
+      <w:hyperlink r:id="rId11" w:history="1">
+        <w:r>
+          <w:rPr>
+            <w:rStyle w:val="Hyperlink"/>
+          </w:rPr>
+          <w:t>http://label.local:8080</w:t>
+        </w:r>
+      </w:hyperlink>
+    </w:p>
+    <w:p>
+      <w:pPr>
+        <w:pStyle w:val="ListParagraph"/>
+        <w:numPr>
+          <w:ilvl w:val="1"/>
+          <w:numId w:val="42"/>
+        </w:numPr>
+      </w:pPr>
+      <w:r>
+        <w:t>The RPi is “serving” a website on port 8080</w:t>
       </w:r>
       <w:bookmarkStart w:id="0" w:name="_GoBack"/>
       <w:bookmarkEnd w:id="0"/>
-      <w:r>
-        <w:t xml:space="preserve"> motor should engage</w:t>
-      </w:r>
-    </w:p>
-    <w:p>
-      <w:pPr>
-        <w:pStyle w:val="ListParagraph"/>
-        <w:numPr>
-          <w:ilvl w:val="0"/>
-          <w:numId w:val="29"/>
-        </w:numPr>
-      </w:pPr>
-      <w:r>
-        <w:t>Click the button on the board – the blue LED should blink (passcode is now 1234)</w:t>
-      </w:r>
     </w:p>
     <w:sectPr>
-      <w:headerReference w:type="default" r:id="rId10"/>
+      <w:headerReference w:type="default" r:id="rId12"/>
       <w:pgSz w:w="12240" w:h="15840"/>
       <w:pgMar w:top="1440" w:right="1440" w:bottom="1440" w:left="1440" w:header="720" w:footer="720" w:gutter="0"/>
       <w:cols w:space="720"/>
@@ -1071,7 +1720,7 @@
               <w:rStyle w:val="PageNumber"/>
               <w:noProof/>
             </w:rPr>
-            <w:t>2</w:t>
+            <w:t>3</w:t>
           </w:r>
           <w:r>
             <w:rPr>
@@ -1207,6 +1856,95 @@
     </w:lvl>
   </w:abstractNum>
   <w:abstractNum w:abstractNumId="1">
+    <w:nsid w:val="08776BFD"/>
+    <w:multiLevelType w:val="hybridMultilevel"/>
+    <w:tmpl w:val="BCACA9A0"/>
+    <w:lvl w:ilvl="0" w:tplc="04090019">
+      <w:start w:val="1"/>
+      <w:numFmt w:val="lowerLetter"/>
+      <w:lvlText w:val="%1."/>
+      <w:lvlJc w:val="left"/>
+      <w:pPr>
+        <w:ind w:left="720" w:hanging="360"/>
+      </w:pPr>
+    </w:lvl>
+    <w:lvl w:ilvl="1" w:tplc="04090001">
+      <w:start w:val="1"/>
+      <w:numFmt w:val="bullet"/>
+      <w:lvlText w:val=""/>
+      <w:lvlJc w:val="left"/>
+      <w:pPr>
+        <w:ind w:left="1440" w:hanging="360"/>
+      </w:pPr>
+      <w:rPr>
+        <w:rFonts w:ascii="Symbol" w:hAnsi="Symbol" w:hint="default"/>
+      </w:rPr>
+    </w:lvl>
+    <w:lvl w:ilvl="2" w:tplc="0409001B" w:tentative="1">
+      <w:start w:val="1"/>
+      <w:numFmt w:val="lowerRoman"/>
+      <w:lvlText w:val="%3."/>
+      <w:lvlJc w:val="right"/>
+      <w:pPr>
+        <w:ind w:left="2160" w:hanging="180"/>
+      </w:pPr>
+    </w:lvl>
+    <w:lvl w:ilvl="3" w:tplc="0409000F" w:tentative="1">
+      <w:start w:val="1"/>
+      <w:numFmt w:val="decimal"/>
+      <w:lvlText w:val="%4."/>
+      <w:lvlJc w:val="left"/>
+      <w:pPr>
+        <w:ind w:left="2880" w:hanging="360"/>
+      </w:pPr>
+    </w:lvl>
+    <w:lvl w:ilvl="4" w:tplc="04090019" w:tentative="1">
+      <w:start w:val="1"/>
+      <w:numFmt w:val="lowerLetter"/>
+      <w:lvlText w:val="%5."/>
+      <w:lvlJc w:val="left"/>
+      <w:pPr>
+        <w:ind w:left="3600" w:hanging="360"/>
+      </w:pPr>
+    </w:lvl>
+    <w:lvl w:ilvl="5" w:tplc="0409001B" w:tentative="1">
+      <w:start w:val="1"/>
+      <w:numFmt w:val="lowerRoman"/>
+      <w:lvlText w:val="%6."/>
+      <w:lvlJc w:val="right"/>
+      <w:pPr>
+        <w:ind w:left="4320" w:hanging="180"/>
+      </w:pPr>
+    </w:lvl>
+    <w:lvl w:ilvl="6" w:tplc="0409000F" w:tentative="1">
+      <w:start w:val="1"/>
+      <w:numFmt w:val="decimal"/>
+      <w:lvlText w:val="%7."/>
+      <w:lvlJc w:val="left"/>
+      <w:pPr>
+        <w:ind w:left="5040" w:hanging="360"/>
+      </w:pPr>
+    </w:lvl>
+    <w:lvl w:ilvl="7" w:tplc="04090019" w:tentative="1">
+      <w:start w:val="1"/>
+      <w:numFmt w:val="lowerLetter"/>
+      <w:lvlText w:val="%8."/>
+      <w:lvlJc w:val="left"/>
+      <w:pPr>
+        <w:ind w:left="5760" w:hanging="360"/>
+      </w:pPr>
+    </w:lvl>
+    <w:lvl w:ilvl="8" w:tplc="0409001B" w:tentative="1">
+      <w:start w:val="1"/>
+      <w:numFmt w:val="lowerRoman"/>
+      <w:lvlText w:val="%9."/>
+      <w:lvlJc w:val="right"/>
+      <w:pPr>
+        <w:ind w:left="6480" w:hanging="180"/>
+      </w:pPr>
+    </w:lvl>
+  </w:abstractNum>
+  <w:abstractNum w:abstractNumId="2">
     <w:nsid w:val="09EA7968"/>
     <w:multiLevelType w:val="hybridMultilevel"/>
     <w:tmpl w:val="9B1E76F2"/>
@@ -1295,7 +2033,7 @@
       </w:pPr>
     </w:lvl>
   </w:abstractNum>
-  <w:abstractNum w:abstractNumId="2">
+  <w:abstractNum w:abstractNumId="3">
     <w:nsid w:val="14EC45F8"/>
     <w:multiLevelType w:val="hybridMultilevel"/>
     <w:tmpl w:val="C87005D0"/>
@@ -1384,7 +2122,182 @@
       </w:pPr>
     </w:lvl>
   </w:abstractNum>
-  <w:abstractNum w:abstractNumId="3">
+  <w:abstractNum w:abstractNumId="4">
+    <w:nsid w:val="158827F0"/>
+    <w:multiLevelType w:val="hybridMultilevel"/>
+    <w:tmpl w:val="D1DECB96"/>
+    <w:lvl w:ilvl="0" w:tplc="04090019">
+      <w:start w:val="1"/>
+      <w:numFmt w:val="lowerLetter"/>
+      <w:lvlText w:val="%1."/>
+      <w:lvlJc w:val="left"/>
+      <w:pPr>
+        <w:ind w:left="720" w:hanging="360"/>
+      </w:pPr>
+    </w:lvl>
+    <w:lvl w:ilvl="1" w:tplc="04090019" w:tentative="1">
+      <w:start w:val="1"/>
+      <w:numFmt w:val="lowerLetter"/>
+      <w:lvlText w:val="%2."/>
+      <w:lvlJc w:val="left"/>
+      <w:pPr>
+        <w:ind w:left="1440" w:hanging="360"/>
+      </w:pPr>
+    </w:lvl>
+    <w:lvl w:ilvl="2" w:tplc="0409001B" w:tentative="1">
+      <w:start w:val="1"/>
+      <w:numFmt w:val="lowerRoman"/>
+      <w:lvlText w:val="%3."/>
+      <w:lvlJc w:val="right"/>
+      <w:pPr>
+        <w:ind w:left="2160" w:hanging="180"/>
+      </w:pPr>
+    </w:lvl>
+    <w:lvl w:ilvl="3" w:tplc="0409000F" w:tentative="1">
+      <w:start w:val="1"/>
+      <w:numFmt w:val="decimal"/>
+      <w:lvlText w:val="%4."/>
+      <w:lvlJc w:val="left"/>
+      <w:pPr>
+        <w:ind w:left="2880" w:hanging="360"/>
+      </w:pPr>
+    </w:lvl>
+    <w:lvl w:ilvl="4" w:tplc="04090019" w:tentative="1">
+      <w:start w:val="1"/>
+      <w:numFmt w:val="lowerLetter"/>
+      <w:lvlText w:val="%5."/>
+      <w:lvlJc w:val="left"/>
+      <w:pPr>
+        <w:ind w:left="3600" w:hanging="360"/>
+      </w:pPr>
+    </w:lvl>
+    <w:lvl w:ilvl="5" w:tplc="0409001B" w:tentative="1">
+      <w:start w:val="1"/>
+      <w:numFmt w:val="lowerRoman"/>
+      <w:lvlText w:val="%6."/>
+      <w:lvlJc w:val="right"/>
+      <w:pPr>
+        <w:ind w:left="4320" w:hanging="180"/>
+      </w:pPr>
+    </w:lvl>
+    <w:lvl w:ilvl="6" w:tplc="0409000F" w:tentative="1">
+      <w:start w:val="1"/>
+      <w:numFmt w:val="decimal"/>
+      <w:lvlText w:val="%7."/>
+      <w:lvlJc w:val="left"/>
+      <w:pPr>
+        <w:ind w:left="5040" w:hanging="360"/>
+      </w:pPr>
+    </w:lvl>
+    <w:lvl w:ilvl="7" w:tplc="04090019" w:tentative="1">
+      <w:start w:val="1"/>
+      <w:numFmt w:val="lowerLetter"/>
+      <w:lvlText w:val="%8."/>
+      <w:lvlJc w:val="left"/>
+      <w:pPr>
+        <w:ind w:left="5760" w:hanging="360"/>
+      </w:pPr>
+    </w:lvl>
+    <w:lvl w:ilvl="8" w:tplc="0409001B" w:tentative="1">
+      <w:start w:val="1"/>
+      <w:numFmt w:val="lowerRoman"/>
+      <w:lvlText w:val="%9."/>
+      <w:lvlJc w:val="right"/>
+      <w:pPr>
+        <w:ind w:left="6480" w:hanging="180"/>
+      </w:pPr>
+    </w:lvl>
+  </w:abstractNum>
+  <w:abstractNum w:abstractNumId="5">
+    <w:nsid w:val="19550261"/>
+    <w:multiLevelType w:val="hybridMultilevel"/>
+    <w:tmpl w:val="EE6427C8"/>
+    <w:lvl w:ilvl="0" w:tplc="04090019">
+      <w:start w:val="1"/>
+      <w:numFmt w:val="lowerLetter"/>
+      <w:lvlText w:val="%1."/>
+      <w:lvlJc w:val="left"/>
+      <w:pPr>
+        <w:ind w:left="720" w:hanging="360"/>
+      </w:pPr>
+    </w:lvl>
+    <w:lvl w:ilvl="1" w:tplc="04090001">
+      <w:start w:val="1"/>
+      <w:numFmt w:val="bullet"/>
+      <w:lvlText w:val=""/>
+      <w:lvlJc w:val="left"/>
+      <w:pPr>
+        <w:ind w:left="1440" w:hanging="360"/>
+      </w:pPr>
+      <w:rPr>
+        <w:rFonts w:ascii="Symbol" w:hAnsi="Symbol" w:hint="default"/>
+      </w:rPr>
+    </w:lvl>
+    <w:lvl w:ilvl="2" w:tplc="0409001B" w:tentative="1">
+      <w:start w:val="1"/>
+      <w:numFmt w:val="lowerRoman"/>
+      <w:lvlText w:val="%3."/>
+      <w:lvlJc w:val="right"/>
+      <w:pPr>
+        <w:ind w:left="2160" w:hanging="180"/>
+      </w:pPr>
+    </w:lvl>
+    <w:lvl w:ilvl="3" w:tplc="0409000F" w:tentative="1">
+      <w:start w:val="1"/>
+      <w:numFmt w:val="decimal"/>
+      <w:lvlText w:val="%4."/>
+      <w:lvlJc w:val="left"/>
+      <w:pPr>
+        <w:ind w:left="2880" w:hanging="360"/>
+      </w:pPr>
+    </w:lvl>
+    <w:lvl w:ilvl="4" w:tplc="04090019" w:tentative="1">
+      <w:start w:val="1"/>
+      <w:numFmt w:val="lowerLetter"/>
+      <w:lvlText w:val="%5."/>
+      <w:lvlJc w:val="left"/>
+      <w:pPr>
+        <w:ind w:left="3600" w:hanging="360"/>
+      </w:pPr>
+    </w:lvl>
+    <w:lvl w:ilvl="5" w:tplc="0409001B" w:tentative="1">
+      <w:start w:val="1"/>
+      <w:numFmt w:val="lowerRoman"/>
+      <w:lvlText w:val="%6."/>
+      <w:lvlJc w:val="right"/>
+      <w:pPr>
+        <w:ind w:left="4320" w:hanging="180"/>
+      </w:pPr>
+    </w:lvl>
+    <w:lvl w:ilvl="6" w:tplc="0409000F" w:tentative="1">
+      <w:start w:val="1"/>
+      <w:numFmt w:val="decimal"/>
+      <w:lvlText w:val="%7."/>
+      <w:lvlJc w:val="left"/>
+      <w:pPr>
+        <w:ind w:left="5040" w:hanging="360"/>
+      </w:pPr>
+    </w:lvl>
+    <w:lvl w:ilvl="7" w:tplc="04090019" w:tentative="1">
+      <w:start w:val="1"/>
+      <w:numFmt w:val="lowerLetter"/>
+      <w:lvlText w:val="%8."/>
+      <w:lvlJc w:val="left"/>
+      <w:pPr>
+        <w:ind w:left="5760" w:hanging="360"/>
+      </w:pPr>
+    </w:lvl>
+    <w:lvl w:ilvl="8" w:tplc="0409001B" w:tentative="1">
+      <w:start w:val="1"/>
+      <w:numFmt w:val="lowerRoman"/>
+      <w:lvlText w:val="%9."/>
+      <w:lvlJc w:val="right"/>
+      <w:pPr>
+        <w:ind w:left="6480" w:hanging="180"/>
+      </w:pPr>
+    </w:lvl>
+  </w:abstractNum>
+  <w:abstractNum w:abstractNumId="6">
     <w:nsid w:val="1A6E3275"/>
     <w:multiLevelType w:val="multilevel"/>
     <w:tmpl w:val="0409001D"/>
@@ -1470,7 +2383,7 @@
       </w:pPr>
     </w:lvl>
   </w:abstractNum>
-  <w:abstractNum w:abstractNumId="4">
+  <w:abstractNum w:abstractNumId="7">
     <w:nsid w:val="24B31398"/>
     <w:multiLevelType w:val="multilevel"/>
     <w:tmpl w:val="A9408A44"/>
@@ -1583,7 +2496,7 @@
       </w:rPr>
     </w:lvl>
   </w:abstractNum>
-  <w:abstractNum w:abstractNumId="5">
+  <w:abstractNum w:abstractNumId="8">
     <w:nsid w:val="24B60AA6"/>
     <w:multiLevelType w:val="multilevel"/>
     <w:tmpl w:val="806E62F0"/>
@@ -1696,7 +2609,7 @@
       </w:rPr>
     </w:lvl>
   </w:abstractNum>
-  <w:abstractNum w:abstractNumId="6">
+  <w:abstractNum w:abstractNumId="9">
     <w:nsid w:val="285466A8"/>
     <w:multiLevelType w:val="multilevel"/>
     <w:tmpl w:val="7E388674"/>
@@ -1809,7 +2722,7 @@
       </w:rPr>
     </w:lvl>
   </w:abstractNum>
-  <w:abstractNum w:abstractNumId="7">
+  <w:abstractNum w:abstractNumId="10">
     <w:nsid w:val="29E26B51"/>
     <w:multiLevelType w:val="multilevel"/>
     <w:tmpl w:val="1DEE9440"/>
@@ -1922,7 +2835,7 @@
       </w:rPr>
     </w:lvl>
   </w:abstractNum>
-  <w:abstractNum w:abstractNumId="8">
+  <w:abstractNum w:abstractNumId="11">
     <w:nsid w:val="2BBE615F"/>
     <w:multiLevelType w:val="hybridMultilevel"/>
     <w:tmpl w:val="8E060668"/>
@@ -2035,7 +2948,7 @@
       </w:rPr>
     </w:lvl>
   </w:abstractNum>
-  <w:abstractNum w:abstractNumId="9">
+  <w:abstractNum w:abstractNumId="12">
     <w:nsid w:val="2F3F424E"/>
     <w:multiLevelType w:val="hybridMultilevel"/>
     <w:tmpl w:val="65DAC80C"/>
@@ -2124,7 +3037,7 @@
       </w:pPr>
     </w:lvl>
   </w:abstractNum>
-  <w:abstractNum w:abstractNumId="10">
+  <w:abstractNum w:abstractNumId="13">
     <w:nsid w:val="307B19D3"/>
     <w:multiLevelType w:val="multilevel"/>
     <w:tmpl w:val="9FAAA8E8"/>
@@ -2237,7 +3150,7 @@
       </w:rPr>
     </w:lvl>
   </w:abstractNum>
-  <w:abstractNum w:abstractNumId="11">
+  <w:abstractNum w:abstractNumId="14">
     <w:nsid w:val="37347E56"/>
     <w:multiLevelType w:val="multilevel"/>
     <w:tmpl w:val="D340DDB6"/>
@@ -2350,7 +3263,7 @@
       </w:rPr>
     </w:lvl>
   </w:abstractNum>
-  <w:abstractNum w:abstractNumId="12">
+  <w:abstractNum w:abstractNumId="15">
     <w:nsid w:val="39DD1F13"/>
     <w:multiLevelType w:val="hybridMultilevel"/>
     <w:tmpl w:val="A0FEA732"/>
@@ -2463,7 +3376,7 @@
       </w:rPr>
     </w:lvl>
   </w:abstractNum>
-  <w:abstractNum w:abstractNumId="13">
+  <w:abstractNum w:abstractNumId="16">
     <w:nsid w:val="3A9815A0"/>
     <w:multiLevelType w:val="multilevel"/>
     <w:tmpl w:val="EF24CDE2"/>
@@ -2578,7 +3491,96 @@
       </w:rPr>
     </w:lvl>
   </w:abstractNum>
-  <w:abstractNum w:abstractNumId="14">
+  <w:abstractNum w:abstractNumId="17">
+    <w:nsid w:val="3C427D40"/>
+    <w:multiLevelType w:val="hybridMultilevel"/>
+    <w:tmpl w:val="2BC23310"/>
+    <w:lvl w:ilvl="0" w:tplc="04090019">
+      <w:start w:val="1"/>
+      <w:numFmt w:val="lowerLetter"/>
+      <w:lvlText w:val="%1."/>
+      <w:lvlJc w:val="left"/>
+      <w:pPr>
+        <w:ind w:left="720" w:hanging="360"/>
+      </w:pPr>
+    </w:lvl>
+    <w:lvl w:ilvl="1" w:tplc="04090001">
+      <w:start w:val="1"/>
+      <w:numFmt w:val="bullet"/>
+      <w:lvlText w:val=""/>
+      <w:lvlJc w:val="left"/>
+      <w:pPr>
+        <w:ind w:left="1440" w:hanging="360"/>
+      </w:pPr>
+      <w:rPr>
+        <w:rFonts w:ascii="Symbol" w:hAnsi="Symbol" w:hint="default"/>
+      </w:rPr>
+    </w:lvl>
+    <w:lvl w:ilvl="2" w:tplc="0409001B" w:tentative="1">
+      <w:start w:val="1"/>
+      <w:numFmt w:val="lowerRoman"/>
+      <w:lvlText w:val="%3."/>
+      <w:lvlJc w:val="right"/>
+      <w:pPr>
+        <w:ind w:left="2160" w:hanging="180"/>
+      </w:pPr>
+    </w:lvl>
+    <w:lvl w:ilvl="3" w:tplc="0409000F" w:tentative="1">
+      <w:start w:val="1"/>
+      <w:numFmt w:val="decimal"/>
+      <w:lvlText w:val="%4."/>
+      <w:lvlJc w:val="left"/>
+      <w:pPr>
+        <w:ind w:left="2880" w:hanging="360"/>
+      </w:pPr>
+    </w:lvl>
+    <w:lvl w:ilvl="4" w:tplc="04090019" w:tentative="1">
+      <w:start w:val="1"/>
+      <w:numFmt w:val="lowerLetter"/>
+      <w:lvlText w:val="%5."/>
+      <w:lvlJc w:val="left"/>
+      <w:pPr>
+        <w:ind w:left="3600" w:hanging="360"/>
+      </w:pPr>
+    </w:lvl>
+    <w:lvl w:ilvl="5" w:tplc="0409001B" w:tentative="1">
+      <w:start w:val="1"/>
+      <w:numFmt w:val="lowerRoman"/>
+      <w:lvlText w:val="%6."/>
+      <w:lvlJc w:val="right"/>
+      <w:pPr>
+        <w:ind w:left="4320" w:hanging="180"/>
+      </w:pPr>
+    </w:lvl>
+    <w:lvl w:ilvl="6" w:tplc="0409000F" w:tentative="1">
+      <w:start w:val="1"/>
+      <w:numFmt w:val="decimal"/>
+      <w:lvlText w:val="%7."/>
+      <w:lvlJc w:val="left"/>
+      <w:pPr>
+        <w:ind w:left="5040" w:hanging="360"/>
+      </w:pPr>
+    </w:lvl>
+    <w:lvl w:ilvl="7" w:tplc="04090019" w:tentative="1">
+      <w:start w:val="1"/>
+      <w:numFmt w:val="lowerLetter"/>
+      <w:lvlText w:val="%8."/>
+      <w:lvlJc w:val="left"/>
+      <w:pPr>
+        <w:ind w:left="5760" w:hanging="360"/>
+      </w:pPr>
+    </w:lvl>
+    <w:lvl w:ilvl="8" w:tplc="0409001B" w:tentative="1">
+      <w:start w:val="1"/>
+      <w:numFmt w:val="lowerRoman"/>
+      <w:lvlText w:val="%9."/>
+      <w:lvlJc w:val="right"/>
+      <w:pPr>
+        <w:ind w:left="6480" w:hanging="180"/>
+      </w:pPr>
+    </w:lvl>
+  </w:abstractNum>
+  <w:abstractNum w:abstractNumId="18">
     <w:nsid w:val="3F9F671B"/>
     <w:multiLevelType w:val="hybridMultilevel"/>
     <w:tmpl w:val="FD125C8E"/>
@@ -2667,7 +3669,96 @@
       </w:pPr>
     </w:lvl>
   </w:abstractNum>
-  <w:abstractNum w:abstractNumId="15">
+  <w:abstractNum w:abstractNumId="19">
+    <w:nsid w:val="45DD701C"/>
+    <w:multiLevelType w:val="hybridMultilevel"/>
+    <w:tmpl w:val="573869A4"/>
+    <w:lvl w:ilvl="0" w:tplc="04090019">
+      <w:start w:val="1"/>
+      <w:numFmt w:val="lowerLetter"/>
+      <w:lvlText w:val="%1."/>
+      <w:lvlJc w:val="left"/>
+      <w:pPr>
+        <w:ind w:left="720" w:hanging="360"/>
+      </w:pPr>
+    </w:lvl>
+    <w:lvl w:ilvl="1" w:tplc="04090001">
+      <w:start w:val="1"/>
+      <w:numFmt w:val="bullet"/>
+      <w:lvlText w:val=""/>
+      <w:lvlJc w:val="left"/>
+      <w:pPr>
+        <w:ind w:left="1440" w:hanging="360"/>
+      </w:pPr>
+      <w:rPr>
+        <w:rFonts w:ascii="Symbol" w:hAnsi="Symbol" w:hint="default"/>
+      </w:rPr>
+    </w:lvl>
+    <w:lvl w:ilvl="2" w:tplc="0409001B" w:tentative="1">
+      <w:start w:val="1"/>
+      <w:numFmt w:val="lowerRoman"/>
+      <w:lvlText w:val="%3."/>
+      <w:lvlJc w:val="right"/>
+      <w:pPr>
+        <w:ind w:left="2160" w:hanging="180"/>
+      </w:pPr>
+    </w:lvl>
+    <w:lvl w:ilvl="3" w:tplc="0409000F" w:tentative="1">
+      <w:start w:val="1"/>
+      <w:numFmt w:val="decimal"/>
+      <w:lvlText w:val="%4."/>
+      <w:lvlJc w:val="left"/>
+      <w:pPr>
+        <w:ind w:left="2880" w:hanging="360"/>
+      </w:pPr>
+    </w:lvl>
+    <w:lvl w:ilvl="4" w:tplc="04090019" w:tentative="1">
+      <w:start w:val="1"/>
+      <w:numFmt w:val="lowerLetter"/>
+      <w:lvlText w:val="%5."/>
+      <w:lvlJc w:val="left"/>
+      <w:pPr>
+        <w:ind w:left="3600" w:hanging="360"/>
+      </w:pPr>
+    </w:lvl>
+    <w:lvl w:ilvl="5" w:tplc="0409001B" w:tentative="1">
+      <w:start w:val="1"/>
+      <w:numFmt w:val="lowerRoman"/>
+      <w:lvlText w:val="%6."/>
+      <w:lvlJc w:val="right"/>
+      <w:pPr>
+        <w:ind w:left="4320" w:hanging="180"/>
+      </w:pPr>
+    </w:lvl>
+    <w:lvl w:ilvl="6" w:tplc="0409000F" w:tentative="1">
+      <w:start w:val="1"/>
+      <w:numFmt w:val="decimal"/>
+      <w:lvlText w:val="%7."/>
+      <w:lvlJc w:val="left"/>
+      <w:pPr>
+        <w:ind w:left="5040" w:hanging="360"/>
+      </w:pPr>
+    </w:lvl>
+    <w:lvl w:ilvl="7" w:tplc="04090019" w:tentative="1">
+      <w:start w:val="1"/>
+      <w:numFmt w:val="lowerLetter"/>
+      <w:lvlText w:val="%8."/>
+      <w:lvlJc w:val="left"/>
+      <w:pPr>
+        <w:ind w:left="5760" w:hanging="360"/>
+      </w:pPr>
+    </w:lvl>
+    <w:lvl w:ilvl="8" w:tplc="0409001B" w:tentative="1">
+      <w:start w:val="1"/>
+      <w:numFmt w:val="lowerRoman"/>
+      <w:lvlText w:val="%9."/>
+      <w:lvlJc w:val="right"/>
+      <w:pPr>
+        <w:ind w:left="6480" w:hanging="180"/>
+      </w:pPr>
+    </w:lvl>
+  </w:abstractNum>
+  <w:abstractNum w:abstractNumId="20">
     <w:nsid w:val="46CD6A4D"/>
     <w:multiLevelType w:val="multilevel"/>
     <w:tmpl w:val="BBC2B3E2"/>
@@ -2756,7 +3847,7 @@
       </w:pPr>
     </w:lvl>
   </w:abstractNum>
-  <w:abstractNum w:abstractNumId="16">
+  <w:abstractNum w:abstractNumId="21">
     <w:nsid w:val="47635A48"/>
     <w:multiLevelType w:val="multilevel"/>
     <w:tmpl w:val="0409001D"/>
@@ -2842,7 +3933,7 @@
       </w:pPr>
     </w:lvl>
   </w:abstractNum>
-  <w:abstractNum w:abstractNumId="17">
+  <w:abstractNum w:abstractNumId="22">
     <w:nsid w:val="48D54BE6"/>
     <w:multiLevelType w:val="multilevel"/>
     <w:tmpl w:val="0409001F"/>
@@ -2928,7 +4019,7 @@
       </w:pPr>
     </w:lvl>
   </w:abstractNum>
-  <w:abstractNum w:abstractNumId="18">
+  <w:abstractNum w:abstractNumId="23">
     <w:nsid w:val="4C021E85"/>
     <w:multiLevelType w:val="hybridMultilevel"/>
     <w:tmpl w:val="11DC71F2"/>
@@ -3014,7 +4105,7 @@
       </w:pPr>
     </w:lvl>
   </w:abstractNum>
-  <w:abstractNum w:abstractNumId="19">
+  <w:abstractNum w:abstractNumId="24">
     <w:nsid w:val="4DAF69EC"/>
     <w:multiLevelType w:val="hybridMultilevel"/>
     <w:tmpl w:val="EEF833F8"/>
@@ -3127,7 +4218,96 @@
       </w:rPr>
     </w:lvl>
   </w:abstractNum>
-  <w:abstractNum w:abstractNumId="20">
+  <w:abstractNum w:abstractNumId="25">
+    <w:nsid w:val="4EE861AB"/>
+    <w:multiLevelType w:val="hybridMultilevel"/>
+    <w:tmpl w:val="5B3A3284"/>
+    <w:lvl w:ilvl="0" w:tplc="04090019">
+      <w:start w:val="1"/>
+      <w:numFmt w:val="lowerLetter"/>
+      <w:lvlText w:val="%1."/>
+      <w:lvlJc w:val="left"/>
+      <w:pPr>
+        <w:ind w:left="720" w:hanging="360"/>
+      </w:pPr>
+    </w:lvl>
+    <w:lvl w:ilvl="1" w:tplc="04090001">
+      <w:start w:val="1"/>
+      <w:numFmt w:val="bullet"/>
+      <w:lvlText w:val=""/>
+      <w:lvlJc w:val="left"/>
+      <w:pPr>
+        <w:ind w:left="1440" w:hanging="360"/>
+      </w:pPr>
+      <w:rPr>
+        <w:rFonts w:ascii="Symbol" w:hAnsi="Symbol" w:hint="default"/>
+      </w:rPr>
+    </w:lvl>
+    <w:lvl w:ilvl="2" w:tplc="0409001B" w:tentative="1">
+      <w:start w:val="1"/>
+      <w:numFmt w:val="lowerRoman"/>
+      <w:lvlText w:val="%3."/>
+      <w:lvlJc w:val="right"/>
+      <w:pPr>
+        <w:ind w:left="2160" w:hanging="180"/>
+      </w:pPr>
+    </w:lvl>
+    <w:lvl w:ilvl="3" w:tplc="0409000F" w:tentative="1">
+      <w:start w:val="1"/>
+      <w:numFmt w:val="decimal"/>
+      <w:lvlText w:val="%4."/>
+      <w:lvlJc w:val="left"/>
+      <w:pPr>
+        <w:ind w:left="2880" w:hanging="360"/>
+      </w:pPr>
+    </w:lvl>
+    <w:lvl w:ilvl="4" w:tplc="04090019" w:tentative="1">
+      <w:start w:val="1"/>
+      <w:numFmt w:val="lowerLetter"/>
+      <w:lvlText w:val="%5."/>
+      <w:lvlJc w:val="left"/>
+      <w:pPr>
+        <w:ind w:left="3600" w:hanging="360"/>
+      </w:pPr>
+    </w:lvl>
+    <w:lvl w:ilvl="5" w:tplc="0409001B" w:tentative="1">
+      <w:start w:val="1"/>
+      <w:numFmt w:val="lowerRoman"/>
+      <w:lvlText w:val="%6."/>
+      <w:lvlJc w:val="right"/>
+      <w:pPr>
+        <w:ind w:left="4320" w:hanging="180"/>
+      </w:pPr>
+    </w:lvl>
+    <w:lvl w:ilvl="6" w:tplc="0409000F" w:tentative="1">
+      <w:start w:val="1"/>
+      <w:numFmt w:val="decimal"/>
+      <w:lvlText w:val="%7."/>
+      <w:lvlJc w:val="left"/>
+      <w:pPr>
+        <w:ind w:left="5040" w:hanging="360"/>
+      </w:pPr>
+    </w:lvl>
+    <w:lvl w:ilvl="7" w:tplc="04090019" w:tentative="1">
+      <w:start w:val="1"/>
+      <w:numFmt w:val="lowerLetter"/>
+      <w:lvlText w:val="%8."/>
+      <w:lvlJc w:val="left"/>
+      <w:pPr>
+        <w:ind w:left="5760" w:hanging="360"/>
+      </w:pPr>
+    </w:lvl>
+    <w:lvl w:ilvl="8" w:tplc="0409001B" w:tentative="1">
+      <w:start w:val="1"/>
+      <w:numFmt w:val="lowerRoman"/>
+      <w:lvlText w:val="%9."/>
+      <w:lvlJc w:val="right"/>
+      <w:pPr>
+        <w:ind w:left="6480" w:hanging="180"/>
+      </w:pPr>
+    </w:lvl>
+  </w:abstractNum>
+  <w:abstractNum w:abstractNumId="26">
     <w:nsid w:val="4F261AF5"/>
     <w:multiLevelType w:val="multilevel"/>
     <w:tmpl w:val="9FAAA8E8"/>
@@ -3240,7 +4420,7 @@
       </w:rPr>
     </w:lvl>
   </w:abstractNum>
-  <w:abstractNum w:abstractNumId="21">
+  <w:abstractNum w:abstractNumId="27">
     <w:nsid w:val="55293E0E"/>
     <w:multiLevelType w:val="hybridMultilevel"/>
     <w:tmpl w:val="DFE0268C"/>
@@ -3326,7 +4506,93 @@
       </w:pPr>
     </w:lvl>
   </w:abstractNum>
-  <w:abstractNum w:abstractNumId="22">
+  <w:abstractNum w:abstractNumId="28">
+    <w:nsid w:val="5C933980"/>
+    <w:multiLevelType w:val="hybridMultilevel"/>
+    <w:tmpl w:val="26921BBA"/>
+    <w:lvl w:ilvl="0" w:tplc="04090019">
+      <w:start w:val="1"/>
+      <w:numFmt w:val="lowerLetter"/>
+      <w:lvlText w:val="%1."/>
+      <w:lvlJc w:val="left"/>
+      <w:pPr>
+        <w:ind w:left="720" w:hanging="360"/>
+      </w:pPr>
+    </w:lvl>
+    <w:lvl w:ilvl="1" w:tplc="04090019" w:tentative="1">
+      <w:start w:val="1"/>
+      <w:numFmt w:val="lowerLetter"/>
+      <w:lvlText w:val="%2."/>
+      <w:lvlJc w:val="left"/>
+      <w:pPr>
+        <w:ind w:left="1440" w:hanging="360"/>
+      </w:pPr>
+    </w:lvl>
+    <w:lvl w:ilvl="2" w:tplc="0409001B" w:tentative="1">
+      <w:start w:val="1"/>
+      <w:numFmt w:val="lowerRoman"/>
+      <w:lvlText w:val="%3."/>
+      <w:lvlJc w:val="right"/>
+      <w:pPr>
+        <w:ind w:left="2160" w:hanging="180"/>
+      </w:pPr>
+    </w:lvl>
+    <w:lvl w:ilvl="3" w:tplc="0409000F" w:tentative="1">
+      <w:start w:val="1"/>
+      <w:numFmt w:val="decimal"/>
+      <w:lvlText w:val="%4."/>
+      <w:lvlJc w:val="left"/>
+      <w:pPr>
+        <w:ind w:left="2880" w:hanging="360"/>
+      </w:pPr>
+    </w:lvl>
+    <w:lvl w:ilvl="4" w:tplc="04090019" w:tentative="1">
+      <w:start w:val="1"/>
+      <w:numFmt w:val="lowerLetter"/>
+      <w:lvlText w:val="%5."/>
+      <w:lvlJc w:val="left"/>
+      <w:pPr>
+        <w:ind w:left="3600" w:hanging="360"/>
+      </w:pPr>
+    </w:lvl>
+    <w:lvl w:ilvl="5" w:tplc="0409001B" w:tentative="1">
+      <w:start w:val="1"/>
+      <w:numFmt w:val="lowerRoman"/>
+      <w:lvlText w:val="%6."/>
+      <w:lvlJc w:val="right"/>
+      <w:pPr>
+        <w:ind w:left="4320" w:hanging="180"/>
+      </w:pPr>
+    </w:lvl>
+    <w:lvl w:ilvl="6" w:tplc="0409000F" w:tentative="1">
+      <w:start w:val="1"/>
+      <w:numFmt w:val="decimal"/>
+      <w:lvlText w:val="%7."/>
+      <w:lvlJc w:val="left"/>
+      <w:pPr>
+        <w:ind w:left="5040" w:hanging="360"/>
+      </w:pPr>
+    </w:lvl>
+    <w:lvl w:ilvl="7" w:tplc="04090019" w:tentative="1">
+      <w:start w:val="1"/>
+      <w:numFmt w:val="lowerLetter"/>
+      <w:lvlText w:val="%8."/>
+      <w:lvlJc w:val="left"/>
+      <w:pPr>
+        <w:ind w:left="5760" w:hanging="360"/>
+      </w:pPr>
+    </w:lvl>
+    <w:lvl w:ilvl="8" w:tplc="0409001B" w:tentative="1">
+      <w:start w:val="1"/>
+      <w:numFmt w:val="lowerRoman"/>
+      <w:lvlText w:val="%9."/>
+      <w:lvlJc w:val="right"/>
+      <w:pPr>
+        <w:ind w:left="6480" w:hanging="180"/>
+      </w:pPr>
+    </w:lvl>
+  </w:abstractNum>
+  <w:abstractNum w:abstractNumId="29">
     <w:nsid w:val="5D002256"/>
     <w:multiLevelType w:val="hybridMultilevel"/>
     <w:tmpl w:val="64E2A2E6"/>
@@ -3415,7 +4681,96 @@
       </w:pPr>
     </w:lvl>
   </w:abstractNum>
-  <w:abstractNum w:abstractNumId="23">
+  <w:abstractNum w:abstractNumId="30">
+    <w:nsid w:val="62FD6192"/>
+    <w:multiLevelType w:val="multilevel"/>
+    <w:tmpl w:val="1F6E067A"/>
+    <w:lvl w:ilvl="0">
+      <w:start w:val="1"/>
+      <w:numFmt w:val="lowerLetter"/>
+      <w:lvlText w:val="%1."/>
+      <w:lvlJc w:val="left"/>
+      <w:pPr>
+        <w:ind w:left="720" w:hanging="360"/>
+      </w:pPr>
+    </w:lvl>
+    <w:lvl w:ilvl="1">
+      <w:start w:val="1"/>
+      <w:numFmt w:val="bullet"/>
+      <w:lvlText w:val=""/>
+      <w:lvlJc w:val="left"/>
+      <w:pPr>
+        <w:ind w:left="1440" w:hanging="360"/>
+      </w:pPr>
+      <w:rPr>
+        <w:rFonts w:ascii="Symbol" w:hAnsi="Symbol" w:hint="default"/>
+      </w:rPr>
+    </w:lvl>
+    <w:lvl w:ilvl="2">
+      <w:start w:val="1"/>
+      <w:numFmt w:val="lowerRoman"/>
+      <w:lvlText w:val="%3."/>
+      <w:lvlJc w:val="right"/>
+      <w:pPr>
+        <w:ind w:left="2160" w:hanging="180"/>
+      </w:pPr>
+    </w:lvl>
+    <w:lvl w:ilvl="3">
+      <w:start w:val="1"/>
+      <w:numFmt w:val="decimal"/>
+      <w:lvlText w:val="%4."/>
+      <w:lvlJc w:val="left"/>
+      <w:pPr>
+        <w:ind w:left="2880" w:hanging="360"/>
+      </w:pPr>
+    </w:lvl>
+    <w:lvl w:ilvl="4">
+      <w:start w:val="1"/>
+      <w:numFmt w:val="lowerLetter"/>
+      <w:lvlText w:val="%5."/>
+      <w:lvlJc w:val="left"/>
+      <w:pPr>
+        <w:ind w:left="3600" w:hanging="360"/>
+      </w:pPr>
+    </w:lvl>
+    <w:lvl w:ilvl="5">
+      <w:start w:val="1"/>
+      <w:numFmt w:val="lowerRoman"/>
+      <w:lvlText w:val="%6."/>
+      <w:lvlJc w:val="right"/>
+      <w:pPr>
+        <w:ind w:left="4320" w:hanging="180"/>
+      </w:pPr>
+    </w:lvl>
+    <w:lvl w:ilvl="6">
+      <w:start w:val="1"/>
+      <w:numFmt w:val="decimal"/>
+      <w:lvlText w:val="%7."/>
+      <w:lvlJc w:val="left"/>
+      <w:pPr>
+        <w:ind w:left="5040" w:hanging="360"/>
+      </w:pPr>
+    </w:lvl>
+    <w:lvl w:ilvl="7">
+      <w:start w:val="1"/>
+      <w:numFmt w:val="lowerLetter"/>
+      <w:lvlText w:val="%8."/>
+      <w:lvlJc w:val="left"/>
+      <w:pPr>
+        <w:ind w:left="5760" w:hanging="360"/>
+      </w:pPr>
+    </w:lvl>
+    <w:lvl w:ilvl="8">
+      <w:start w:val="1"/>
+      <w:numFmt w:val="lowerRoman"/>
+      <w:lvlText w:val="%9."/>
+      <w:lvlJc w:val="right"/>
+      <w:pPr>
+        <w:ind w:left="6480" w:hanging="180"/>
+      </w:pPr>
+    </w:lvl>
+  </w:abstractNum>
+  <w:abstractNum w:abstractNumId="31">
     <w:nsid w:val="6A713615"/>
     <w:multiLevelType w:val="multilevel"/>
     <w:tmpl w:val="26E21702"/>
@@ -3528,7 +4883,271 @@
       </w:rPr>
     </w:lvl>
   </w:abstractNum>
-  <w:abstractNum w:abstractNumId="24">
+  <w:abstractNum w:abstractNumId="32">
+    <w:nsid w:val="6C931496"/>
+    <w:multiLevelType w:val="hybridMultilevel"/>
+    <w:tmpl w:val="DE2CD7DE"/>
+    <w:lvl w:ilvl="0" w:tplc="04090019">
+      <w:start w:val="1"/>
+      <w:numFmt w:val="lowerLetter"/>
+      <w:lvlText w:val="%1."/>
+      <w:lvlJc w:val="left"/>
+      <w:pPr>
+        <w:ind w:left="720" w:hanging="360"/>
+      </w:pPr>
+    </w:lvl>
+    <w:lvl w:ilvl="1" w:tplc="04090019" w:tentative="1">
+      <w:start w:val="1"/>
+      <w:numFmt w:val="lowerLetter"/>
+      <w:lvlText w:val="%2."/>
+      <w:lvlJc w:val="left"/>
+      <w:pPr>
+        <w:ind w:left="1440" w:hanging="360"/>
+      </w:pPr>
+    </w:lvl>
+    <w:lvl w:ilvl="2" w:tplc="0409001B" w:tentative="1">
+      <w:start w:val="1"/>
+      <w:numFmt w:val="lowerRoman"/>
+      <w:lvlText w:val="%3."/>
+      <w:lvlJc w:val="right"/>
+      <w:pPr>
+        <w:ind w:left="2160" w:hanging="180"/>
+      </w:pPr>
+    </w:lvl>
+    <w:lvl w:ilvl="3" w:tplc="0409000F" w:tentative="1">
+      <w:start w:val="1"/>
+      <w:numFmt w:val="decimal"/>
+      <w:lvlText w:val="%4."/>
+      <w:lvlJc w:val="left"/>
+      <w:pPr>
+        <w:ind w:left="2880" w:hanging="360"/>
+      </w:pPr>
+    </w:lvl>
+    <w:lvl w:ilvl="4" w:tplc="04090019" w:tentative="1">
+      <w:start w:val="1"/>
+      <w:numFmt w:val="lowerLetter"/>
+      <w:lvlText w:val="%5."/>
+      <w:lvlJc w:val="left"/>
+      <w:pPr>
+        <w:ind w:left="3600" w:hanging="360"/>
+      </w:pPr>
+    </w:lvl>
+    <w:lvl w:ilvl="5" w:tplc="0409001B" w:tentative="1">
+      <w:start w:val="1"/>
+      <w:numFmt w:val="lowerRoman"/>
+      <w:lvlText w:val="%6."/>
+      <w:lvlJc w:val="right"/>
+      <w:pPr>
+        <w:ind w:left="4320" w:hanging="180"/>
+      </w:pPr>
+    </w:lvl>
+    <w:lvl w:ilvl="6" w:tplc="0409000F" w:tentative="1">
+      <w:start w:val="1"/>
+      <w:numFmt w:val="decimal"/>
+      <w:lvlText w:val="%7."/>
+      <w:lvlJc w:val="left"/>
+      <w:pPr>
+        <w:ind w:left="5040" w:hanging="360"/>
+      </w:pPr>
+    </w:lvl>
+    <w:lvl w:ilvl="7" w:tplc="04090019" w:tentative="1">
+      <w:start w:val="1"/>
+      <w:numFmt w:val="lowerLetter"/>
+      <w:lvlText w:val="%8."/>
+      <w:lvlJc w:val="left"/>
+      <w:pPr>
+        <w:ind w:left="5760" w:hanging="360"/>
+      </w:pPr>
+    </w:lvl>
+    <w:lvl w:ilvl="8" w:tplc="0409001B" w:tentative="1">
+      <w:start w:val="1"/>
+      <w:numFmt w:val="lowerRoman"/>
+      <w:lvlText w:val="%9."/>
+      <w:lvlJc w:val="right"/>
+      <w:pPr>
+        <w:ind w:left="6480" w:hanging="180"/>
+      </w:pPr>
+    </w:lvl>
+  </w:abstractNum>
+  <w:abstractNum w:abstractNumId="33">
+    <w:nsid w:val="6CEE3754"/>
+    <w:multiLevelType w:val="multilevel"/>
+    <w:tmpl w:val="BCACA9A0"/>
+    <w:lvl w:ilvl="0">
+      <w:start w:val="1"/>
+      <w:numFmt w:val="lowerLetter"/>
+      <w:lvlText w:val="%1."/>
+      <w:lvlJc w:val="left"/>
+      <w:pPr>
+        <w:ind w:left="720" w:hanging="360"/>
+      </w:pPr>
+    </w:lvl>
+    <w:lvl w:ilvl="1">
+      <w:start w:val="1"/>
+      <w:numFmt w:val="bullet"/>
+      <w:lvlText w:val=""/>
+      <w:lvlJc w:val="left"/>
+      <w:pPr>
+        <w:ind w:left="1440" w:hanging="360"/>
+      </w:pPr>
+      <w:rPr>
+        <w:rFonts w:ascii="Symbol" w:hAnsi="Symbol" w:hint="default"/>
+      </w:rPr>
+    </w:lvl>
+    <w:lvl w:ilvl="2">
+      <w:start w:val="1"/>
+      <w:numFmt w:val="lowerRoman"/>
+      <w:lvlText w:val="%3."/>
+      <w:lvlJc w:val="right"/>
+      <w:pPr>
+        <w:ind w:left="2160" w:hanging="180"/>
+      </w:pPr>
+    </w:lvl>
+    <w:lvl w:ilvl="3">
+      <w:start w:val="1"/>
+      <w:numFmt w:val="decimal"/>
+      <w:lvlText w:val="%4."/>
+      <w:lvlJc w:val="left"/>
+      <w:pPr>
+        <w:ind w:left="2880" w:hanging="360"/>
+      </w:pPr>
+    </w:lvl>
+    <w:lvl w:ilvl="4">
+      <w:start w:val="1"/>
+      <w:numFmt w:val="lowerLetter"/>
+      <w:lvlText w:val="%5."/>
+      <w:lvlJc w:val="left"/>
+      <w:pPr>
+        <w:ind w:left="3600" w:hanging="360"/>
+      </w:pPr>
+    </w:lvl>
+    <w:lvl w:ilvl="5">
+      <w:start w:val="1"/>
+      <w:numFmt w:val="lowerRoman"/>
+      <w:lvlText w:val="%6."/>
+      <w:lvlJc w:val="right"/>
+      <w:pPr>
+        <w:ind w:left="4320" w:hanging="180"/>
+      </w:pPr>
+    </w:lvl>
+    <w:lvl w:ilvl="6">
+      <w:start w:val="1"/>
+      <w:numFmt w:val="decimal"/>
+      <w:lvlText w:val="%7."/>
+      <w:lvlJc w:val="left"/>
+      <w:pPr>
+        <w:ind w:left="5040" w:hanging="360"/>
+      </w:pPr>
+    </w:lvl>
+    <w:lvl w:ilvl="7">
+      <w:start w:val="1"/>
+      <w:numFmt w:val="lowerLetter"/>
+      <w:lvlText w:val="%8."/>
+      <w:lvlJc w:val="left"/>
+      <w:pPr>
+        <w:ind w:left="5760" w:hanging="360"/>
+      </w:pPr>
+    </w:lvl>
+    <w:lvl w:ilvl="8">
+      <w:start w:val="1"/>
+      <w:numFmt w:val="lowerRoman"/>
+      <w:lvlText w:val="%9."/>
+      <w:lvlJc w:val="right"/>
+      <w:pPr>
+        <w:ind w:left="6480" w:hanging="180"/>
+      </w:pPr>
+    </w:lvl>
+  </w:abstractNum>
+  <w:abstractNum w:abstractNumId="34">
+    <w:nsid w:val="6D5950E1"/>
+    <w:multiLevelType w:val="hybridMultilevel"/>
+    <w:tmpl w:val="AA6A472C"/>
+    <w:lvl w:ilvl="0" w:tplc="04090019">
+      <w:start w:val="1"/>
+      <w:numFmt w:val="lowerLetter"/>
+      <w:lvlText w:val="%1."/>
+      <w:lvlJc w:val="left"/>
+      <w:pPr>
+        <w:ind w:left="720" w:hanging="360"/>
+      </w:pPr>
+    </w:lvl>
+    <w:lvl w:ilvl="1" w:tplc="04090001">
+      <w:start w:val="1"/>
+      <w:numFmt w:val="bullet"/>
+      <w:lvlText w:val=""/>
+      <w:lvlJc w:val="left"/>
+      <w:pPr>
+        <w:ind w:left="1440" w:hanging="360"/>
+      </w:pPr>
+      <w:rPr>
+        <w:rFonts w:ascii="Symbol" w:hAnsi="Symbol" w:hint="default"/>
+      </w:rPr>
+    </w:lvl>
+    <w:lvl w:ilvl="2" w:tplc="0409001B" w:tentative="1">
+      <w:start w:val="1"/>
+      <w:numFmt w:val="lowerRoman"/>
+      <w:lvlText w:val="%3."/>
+      <w:lvlJc w:val="right"/>
+      <w:pPr>
+        <w:ind w:left="2160" w:hanging="180"/>
+      </w:pPr>
+    </w:lvl>
+    <w:lvl w:ilvl="3" w:tplc="0409000F" w:tentative="1">
+      <w:start w:val="1"/>
+      <w:numFmt w:val="decimal"/>
+      <w:lvlText w:val="%4."/>
+      <w:lvlJc w:val="left"/>
+      <w:pPr>
+        <w:ind w:left="2880" w:hanging="360"/>
+      </w:pPr>
+    </w:lvl>
+    <w:lvl w:ilvl="4" w:tplc="04090019" w:tentative="1">
+      <w:start w:val="1"/>
+      <w:numFmt w:val="lowerLetter"/>
+      <w:lvlText w:val="%5."/>
+      <w:lvlJc w:val="left"/>
+      <w:pPr>
+        <w:ind w:left="3600" w:hanging="360"/>
+      </w:pPr>
+    </w:lvl>
+    <w:lvl w:ilvl="5" w:tplc="0409001B" w:tentative="1">
+      <w:start w:val="1"/>
+      <w:numFmt w:val="lowerRoman"/>
+      <w:lvlText w:val="%6."/>
+      <w:lvlJc w:val="right"/>
+      <w:pPr>
+        <w:ind w:left="4320" w:hanging="180"/>
+      </w:pPr>
+    </w:lvl>
+    <w:lvl w:ilvl="6" w:tplc="0409000F" w:tentative="1">
+      <w:start w:val="1"/>
+      <w:numFmt w:val="decimal"/>
+      <w:lvlText w:val="%7."/>
+      <w:lvlJc w:val="left"/>
+      <w:pPr>
+        <w:ind w:left="5040" w:hanging="360"/>
+      </w:pPr>
+    </w:lvl>
+    <w:lvl w:ilvl="7" w:tplc="04090019" w:tentative="1">
+      <w:start w:val="1"/>
+      <w:numFmt w:val="lowerLetter"/>
+      <w:lvlText w:val="%8."/>
+      <w:lvlJc w:val="left"/>
+      <w:pPr>
+        <w:ind w:left="5760" w:hanging="360"/>
+      </w:pPr>
+    </w:lvl>
+    <w:lvl w:ilvl="8" w:tplc="0409001B" w:tentative="1">
+      <w:start w:val="1"/>
+      <w:numFmt w:val="lowerRoman"/>
+      <w:lvlText w:val="%9."/>
+      <w:lvlJc w:val="right"/>
+      <w:pPr>
+        <w:ind w:left="6480" w:hanging="180"/>
+      </w:pPr>
+    </w:lvl>
+  </w:abstractNum>
+  <w:abstractNum w:abstractNumId="35">
     <w:nsid w:val="6D6E7221"/>
     <w:multiLevelType w:val="multilevel"/>
     <w:tmpl w:val="0409001D"/>
@@ -3614,7 +5233,7 @@
       </w:pPr>
     </w:lvl>
   </w:abstractNum>
-  <w:abstractNum w:abstractNumId="25">
+  <w:abstractNum w:abstractNumId="36">
     <w:nsid w:val="6E9D40A6"/>
     <w:multiLevelType w:val="hybridMultilevel"/>
     <w:tmpl w:val="A66ACAB0"/>
@@ -3727,7 +5346,96 @@
       </w:rPr>
     </w:lvl>
   </w:abstractNum>
-  <w:abstractNum w:abstractNumId="26">
+  <w:abstractNum w:abstractNumId="37">
+    <w:nsid w:val="76894116"/>
+    <w:multiLevelType w:val="hybridMultilevel"/>
+    <w:tmpl w:val="35E28098"/>
+    <w:lvl w:ilvl="0" w:tplc="04090019">
+      <w:start w:val="1"/>
+      <w:numFmt w:val="lowerLetter"/>
+      <w:lvlText w:val="%1."/>
+      <w:lvlJc w:val="left"/>
+      <w:pPr>
+        <w:ind w:left="720" w:hanging="360"/>
+      </w:pPr>
+    </w:lvl>
+    <w:lvl w:ilvl="1" w:tplc="04090001">
+      <w:start w:val="1"/>
+      <w:numFmt w:val="bullet"/>
+      <w:lvlText w:val=""/>
+      <w:lvlJc w:val="left"/>
+      <w:pPr>
+        <w:ind w:left="1440" w:hanging="360"/>
+      </w:pPr>
+      <w:rPr>
+        <w:rFonts w:ascii="Symbol" w:hAnsi="Symbol" w:hint="default"/>
+      </w:rPr>
+    </w:lvl>
+    <w:lvl w:ilvl="2" w:tplc="0409001B" w:tentative="1">
+      <w:start w:val="1"/>
+      <w:numFmt w:val="lowerRoman"/>
+      <w:lvlText w:val="%3."/>
+      <w:lvlJc w:val="right"/>
+      <w:pPr>
+        <w:ind w:left="2160" w:hanging="180"/>
+      </w:pPr>
+    </w:lvl>
+    <w:lvl w:ilvl="3" w:tplc="0409000F" w:tentative="1">
+      <w:start w:val="1"/>
+      <w:numFmt w:val="decimal"/>
+      <w:lvlText w:val="%4."/>
+      <w:lvlJc w:val="left"/>
+      <w:pPr>
+        <w:ind w:left="2880" w:hanging="360"/>
+      </w:pPr>
+    </w:lvl>
+    <w:lvl w:ilvl="4" w:tplc="04090019" w:tentative="1">
+      <w:start w:val="1"/>
+      <w:numFmt w:val="lowerLetter"/>
+      <w:lvlText w:val="%5."/>
+      <w:lvlJc w:val="left"/>
+      <w:pPr>
+        <w:ind w:left="3600" w:hanging="360"/>
+      </w:pPr>
+    </w:lvl>
+    <w:lvl w:ilvl="5" w:tplc="0409001B" w:tentative="1">
+      <w:start w:val="1"/>
+      <w:numFmt w:val="lowerRoman"/>
+      <w:lvlText w:val="%6."/>
+      <w:lvlJc w:val="right"/>
+      <w:pPr>
+        <w:ind w:left="4320" w:hanging="180"/>
+      </w:pPr>
+    </w:lvl>
+    <w:lvl w:ilvl="6" w:tplc="0409000F" w:tentative="1">
+      <w:start w:val="1"/>
+      <w:numFmt w:val="decimal"/>
+      <w:lvlText w:val="%7."/>
+      <w:lvlJc w:val="left"/>
+      <w:pPr>
+        <w:ind w:left="5040" w:hanging="360"/>
+      </w:pPr>
+    </w:lvl>
+    <w:lvl w:ilvl="7" w:tplc="04090019" w:tentative="1">
+      <w:start w:val="1"/>
+      <w:numFmt w:val="lowerLetter"/>
+      <w:lvlText w:val="%8."/>
+      <w:lvlJc w:val="left"/>
+      <w:pPr>
+        <w:ind w:left="5760" w:hanging="360"/>
+      </w:pPr>
+    </w:lvl>
+    <w:lvl w:ilvl="8" w:tplc="0409001B" w:tentative="1">
+      <w:start w:val="1"/>
+      <w:numFmt w:val="lowerRoman"/>
+      <w:lvlText w:val="%9."/>
+      <w:lvlJc w:val="right"/>
+      <w:pPr>
+        <w:ind w:left="6480" w:hanging="180"/>
+      </w:pPr>
+    </w:lvl>
+  </w:abstractNum>
+  <w:abstractNum w:abstractNumId="38">
     <w:nsid w:val="76B95E91"/>
     <w:multiLevelType w:val="hybridMultilevel"/>
     <w:tmpl w:val="848444D4"/>
@@ -3816,7 +5524,7 @@
       </w:pPr>
     </w:lvl>
   </w:abstractNum>
-  <w:abstractNum w:abstractNumId="27">
+  <w:abstractNum w:abstractNumId="39">
     <w:nsid w:val="79BE452C"/>
     <w:multiLevelType w:val="multilevel"/>
     <w:tmpl w:val="BE5684A4"/>
@@ -3929,7 +5637,96 @@
       </w:rPr>
     </w:lvl>
   </w:abstractNum>
-  <w:abstractNum w:abstractNumId="28">
+  <w:abstractNum w:abstractNumId="40">
+    <w:nsid w:val="7D811E84"/>
+    <w:multiLevelType w:val="multilevel"/>
+    <w:tmpl w:val="BCACA9A0"/>
+    <w:lvl w:ilvl="0">
+      <w:start w:val="1"/>
+      <w:numFmt w:val="lowerLetter"/>
+      <w:lvlText w:val="%1."/>
+      <w:lvlJc w:val="left"/>
+      <w:pPr>
+        <w:ind w:left="720" w:hanging="360"/>
+      </w:pPr>
+    </w:lvl>
+    <w:lvl w:ilvl="1">
+      <w:start w:val="1"/>
+      <w:numFmt w:val="bullet"/>
+      <w:lvlText w:val=""/>
+      <w:lvlJc w:val="left"/>
+      <w:pPr>
+        <w:ind w:left="1440" w:hanging="360"/>
+      </w:pPr>
+      <w:rPr>
+        <w:rFonts w:ascii="Symbol" w:hAnsi="Symbol" w:hint="default"/>
+      </w:rPr>
+    </w:lvl>
+    <w:lvl w:ilvl="2">
+      <w:start w:val="1"/>
+      <w:numFmt w:val="lowerRoman"/>
+      <w:lvlText w:val="%3."/>
+      <w:lvlJc w:val="right"/>
+      <w:pPr>
+        <w:ind w:left="2160" w:hanging="180"/>
+      </w:pPr>
+    </w:lvl>
+    <w:lvl w:ilvl="3">
+      <w:start w:val="1"/>
+      <w:numFmt w:val="decimal"/>
+      <w:lvlText w:val="%4."/>
+      <w:lvlJc w:val="left"/>
+      <w:pPr>
+        <w:ind w:left="2880" w:hanging="360"/>
+      </w:pPr>
+    </w:lvl>
+    <w:lvl w:ilvl="4">
+      <w:start w:val="1"/>
+      <w:numFmt w:val="lowerLetter"/>
+      <w:lvlText w:val="%5."/>
+      <w:lvlJc w:val="left"/>
+      <w:pPr>
+        <w:ind w:left="3600" w:hanging="360"/>
+      </w:pPr>
+    </w:lvl>
+    <w:lvl w:ilvl="5">
+      <w:start w:val="1"/>
+      <w:numFmt w:val="lowerRoman"/>
+      <w:lvlText w:val="%6."/>
+      <w:lvlJc w:val="right"/>
+      <w:pPr>
+        <w:ind w:left="4320" w:hanging="180"/>
+      </w:pPr>
+    </w:lvl>
+    <w:lvl w:ilvl="6">
+      <w:start w:val="1"/>
+      <w:numFmt w:val="decimal"/>
+      <w:lvlText w:val="%7."/>
+      <w:lvlJc w:val="left"/>
+      <w:pPr>
+        <w:ind w:left="5040" w:hanging="360"/>
+      </w:pPr>
+    </w:lvl>
+    <w:lvl w:ilvl="7">
+      <w:start w:val="1"/>
+      <w:numFmt w:val="lowerLetter"/>
+      <w:lvlText w:val="%8."/>
+      <w:lvlJc w:val="left"/>
+      <w:pPr>
+        <w:ind w:left="5760" w:hanging="360"/>
+      </w:pPr>
+    </w:lvl>
+    <w:lvl w:ilvl="8">
+      <w:start w:val="1"/>
+      <w:numFmt w:val="lowerRoman"/>
+      <w:lvlText w:val="%9."/>
+      <w:lvlJc w:val="right"/>
+      <w:pPr>
+        <w:ind w:left="6480" w:hanging="180"/>
+      </w:pPr>
+    </w:lvl>
+  </w:abstractNum>
+  <w:abstractNum w:abstractNumId="41">
     <w:nsid w:val="7D916DDE"/>
     <w:multiLevelType w:val="hybridMultilevel"/>
     <w:tmpl w:val="E1F4DBF6"/>
@@ -4016,91 +5813,130 @@
     </w:lvl>
   </w:abstractNum>
   <w:num w:numId="1">
+    <w:abstractNumId w:val="18"/>
+  </w:num>
+  <w:num w:numId="2">
+    <w:abstractNumId w:val="2"/>
+  </w:num>
+  <w:num w:numId="3">
+    <w:abstractNumId w:val="26"/>
+  </w:num>
+  <w:num w:numId="4">
+    <w:abstractNumId w:val="39"/>
+  </w:num>
+  <w:num w:numId="5">
+    <w:abstractNumId w:val="20"/>
+  </w:num>
+  <w:num w:numId="6">
+    <w:abstractNumId w:val="10"/>
+  </w:num>
+  <w:num w:numId="7">
+    <w:abstractNumId w:val="9"/>
+  </w:num>
+  <w:num w:numId="8">
+    <w:abstractNumId w:val="31"/>
+  </w:num>
+  <w:num w:numId="9">
+    <w:abstractNumId w:val="7"/>
+  </w:num>
+  <w:num w:numId="10">
+    <w:abstractNumId w:val="13"/>
+  </w:num>
+  <w:num w:numId="11">
+    <w:abstractNumId w:val="21"/>
+  </w:num>
+  <w:num w:numId="12">
+    <w:abstractNumId w:val="35"/>
+  </w:num>
+  <w:num w:numId="13">
+    <w:abstractNumId w:val="27"/>
+  </w:num>
+  <w:num w:numId="14">
+    <w:abstractNumId w:val="8"/>
+  </w:num>
+  <w:num w:numId="15">
+    <w:abstractNumId w:val="22"/>
+  </w:num>
+  <w:num w:numId="16">
     <w:abstractNumId w:val="14"/>
   </w:num>
-  <w:num w:numId="2">
-    <w:abstractNumId w:val="1"/>
+  <w:num w:numId="17">
+    <w:abstractNumId w:val="6"/>
   </w:num>
-  <w:num w:numId="3">
-    <w:abstractNumId w:val="20"/>
+  <w:num w:numId="18">
+    <w:abstractNumId w:val="16"/>
   </w:num>
-  <w:num w:numId="4">
-    <w:abstractNumId w:val="27"/>
+  <w:num w:numId="19">
+    <w:abstractNumId w:val="11"/>
   </w:num>
-  <w:num w:numId="5">
+  <w:num w:numId="20">
+    <w:abstractNumId w:val="29"/>
+  </w:num>
+  <w:num w:numId="21">
     <w:abstractNumId w:val="15"/>
   </w:num>
-  <w:num w:numId="6">
-    <w:abstractNumId w:val="7"/>
-  </w:num>
-  <w:num w:numId="7">
-    <w:abstractNumId w:val="6"/>
-  </w:num>
-  <w:num w:numId="8">
-    <w:abstractNumId w:val="23"/>
-  </w:num>
-  <w:num w:numId="9">
-    <w:abstractNumId w:val="4"/>
-  </w:num>
-  <w:num w:numId="10">
-    <w:abstractNumId w:val="10"/>
-  </w:num>
-  <w:num w:numId="11">
-    <w:abstractNumId w:val="16"/>
-  </w:num>
-  <w:num w:numId="12">
-    <w:abstractNumId w:val="24"/>
-  </w:num>
-  <w:num w:numId="13">
-    <w:abstractNumId w:val="21"/>
-  </w:num>
-  <w:num w:numId="14">
-    <w:abstractNumId w:val="5"/>
-  </w:num>
-  <w:num w:numId="15">
-    <w:abstractNumId w:val="17"/>
-  </w:num>
-  <w:num w:numId="16">
-    <w:abstractNumId w:val="11"/>
-  </w:num>
-  <w:num w:numId="17">
-    <w:abstractNumId w:val="3"/>
-  </w:num>
-  <w:num w:numId="18">
-    <w:abstractNumId w:val="13"/>
-  </w:num>
-  <w:num w:numId="19">
-    <w:abstractNumId w:val="8"/>
-  </w:num>
-  <w:num w:numId="20">
-    <w:abstractNumId w:val="22"/>
-  </w:num>
-  <w:num w:numId="21">
-    <w:abstractNumId w:val="12"/>
-  </w:num>
   <w:num w:numId="22">
-    <w:abstractNumId w:val="25"/>
+    <w:abstractNumId w:val="36"/>
   </w:num>
   <w:num w:numId="23">
     <w:abstractNumId w:val="0"/>
   </w:num>
   <w:num w:numId="24">
+    <w:abstractNumId w:val="24"/>
+  </w:num>
+  <w:num w:numId="25">
+    <w:abstractNumId w:val="41"/>
+  </w:num>
+  <w:num w:numId="26">
+    <w:abstractNumId w:val="23"/>
+  </w:num>
+  <w:num w:numId="27">
+    <w:abstractNumId w:val="12"/>
+  </w:num>
+  <w:num w:numId="28">
+    <w:abstractNumId w:val="38"/>
+  </w:num>
+  <w:num w:numId="29">
+    <w:abstractNumId w:val="3"/>
+  </w:num>
+  <w:num w:numId="30">
+    <w:abstractNumId w:val="4"/>
+  </w:num>
+  <w:num w:numId="31">
+    <w:abstractNumId w:val="28"/>
+  </w:num>
+  <w:num w:numId="32">
+    <w:abstractNumId w:val="1"/>
+  </w:num>
+  <w:num w:numId="33">
+    <w:abstractNumId w:val="30"/>
+  </w:num>
+  <w:num w:numId="34">
+    <w:abstractNumId w:val="40"/>
+  </w:num>
+  <w:num w:numId="35">
+    <w:abstractNumId w:val="33"/>
+  </w:num>
+  <w:num w:numId="36">
+    <w:abstractNumId w:val="25"/>
+  </w:num>
+  <w:num w:numId="37">
+    <w:abstractNumId w:val="32"/>
+  </w:num>
+  <w:num w:numId="38">
+    <w:abstractNumId w:val="34"/>
+  </w:num>
+  <w:num w:numId="39">
     <w:abstractNumId w:val="19"/>
   </w:num>
-  <w:num w:numId="25">
-    <w:abstractNumId w:val="28"/>
+  <w:num w:numId="40">
+    <w:abstractNumId w:val="5"/>
   </w:num>
-  <w:num w:numId="26">
-    <w:abstractNumId w:val="18"/>
+  <w:num w:numId="41">
+    <w:abstractNumId w:val="37"/>
   </w:num>
-  <w:num w:numId="27">
-    <w:abstractNumId w:val="9"/>
-  </w:num>
-  <w:num w:numId="28">
-    <w:abstractNumId w:val="26"/>
-  </w:num>
-  <w:num w:numId="29">
-    <w:abstractNumId w:val="2"/>
+  <w:num w:numId="42">
+    <w:abstractNumId w:val="17"/>
   </w:num>
 </w:numbering>
 </file>

</xml_diff>